<commit_message>
/ ‘clients/Matthew Kuzdeba/InfoSci MPS Project Proposal - MITRE Machine Learning-feedback1.docx’
</commit_message>
<xml_diff>
--- a/clients/Matthew Kuzdeba/InfoSci MPS Project Proposal - MITRE Machine Learning-feedback1.docx
+++ b/clients/Matthew Kuzdeba/InfoSci MPS Project Proposal - MITRE Machine Learning-feedback1.docx
@@ -569,7 +569,15 @@
               <w:rPr>
                 <w:szCs w:val="20"/>
               </w:rPr>
-              <w:t xml:space="preserve">MITRE is an independent, not-for-profit organization that operates research and development centers for the federal government. MITRE provides research and development, design and prototyping of new technologies, systems engineering expertise, and information technology support to government agencies, which include the Department of Defense, Department of Homeland Security, Federal Aviation Administration, Internal Revenue Service, Department of Veterans Affairs, Office of the U.S. Courts, Department of Health and Human Services, and Intelligence Agencies. Our promise to customers is that we will deliver the best solutions to their most complex technical and operational problems—with only one outcome in mind—supporting their mission. Our principal locations are in Bedford, MA, and McLean, VA, with more than 60 sites worldwide.  More information about MITRE can be found on our website at:  </w:t>
+              <w:t>MITRE is an independent, not-for-profit organization that operates research and development centers for the federal government. MITRE provides research and development, design and prototyping of new technologies, systems engineering expertise, and information technology support to government agencies, whi</w:t>
+            </w:r>
+            <w:bookmarkStart w:id="0" w:name="_GoBack"/>
+            <w:bookmarkEnd w:id="0"/>
+            <w:r>
+              <w:rPr>
+                <w:szCs w:val="20"/>
+              </w:rPr>
+              <w:t xml:space="preserve">ch include the Department of Defense, Department of Homeland Security, Federal Aviation Administration, Internal Revenue Service, Department of Veterans Affairs, Office of the U.S. Courts, Department of Health and Human Services, and Intelligence Agencies. Our promise to customers is that we will deliver the best solutions to their most complex technical and operational problems—with only one outcome in mind—supporting their mission. Our principal locations are in Bedford, MA, and McLean, VA, with more than 60 sites worldwide.  More information about MITRE can be found on our website at:  </w:t>
             </w:r>
             <w:hyperlink r:id="rId12" w:history="1">
               <w:r>
@@ -729,7 +737,7 @@
                 </w:ffData>
               </w:fldChar>
             </w:r>
-            <w:bookmarkStart w:id="0" w:name="Check6"/>
+            <w:bookmarkStart w:id="1" w:name="Check6"/>
             <w:r>
               <w:instrText xml:space="preserve"> FORMCHECKBOX </w:instrText>
             </w:r>
@@ -739,7 +747,7 @@
             <w:r>
               <w:fldChar w:fldCharType="end"/>
             </w:r>
-            <w:bookmarkEnd w:id="0"/>
+            <w:bookmarkEnd w:id="1"/>
             <w:r>
               <w:t xml:space="preserve"> Fall</w:t>
             </w:r>
@@ -771,7 +779,7 @@
                 </w:ffData>
               </w:fldChar>
             </w:r>
-            <w:bookmarkStart w:id="1" w:name="Check7"/>
+            <w:bookmarkStart w:id="2" w:name="Check7"/>
             <w:r>
               <w:instrText xml:space="preserve"> FORMCHECKBOX </w:instrText>
             </w:r>
@@ -781,7 +789,7 @@
             <w:r>
               <w:fldChar w:fldCharType="end"/>
             </w:r>
-            <w:bookmarkEnd w:id="1"/>
+            <w:bookmarkEnd w:id="2"/>
             <w:r>
               <w:t xml:space="preserve"> Spring</w:t>
             </w:r>
@@ -925,8 +933,6 @@
             <w:r>
               <w:t>.  The signals generated by the ECE department may also include the effects of communications channel impairments which will distort the received RF signals, to see how the signal recognition algorithms can handle them.</w:t>
             </w:r>
-            <w:bookmarkStart w:id="2" w:name="_GoBack"/>
-            <w:bookmarkEnd w:id="2"/>
           </w:p>
         </w:tc>
       </w:tr>

</xml_diff>